<commit_message>
ready for JHS P&P
</commit_message>
<xml_diff>
--- a/doc/style_manuscript_times_new_roman.docx
+++ b/doc/style_manuscript_times_new_roman.docx
@@ -4,7 +4,7 @@
   <w:body>
     <w:p>
       <w:pPr>
-        <w:pStyle w:val="TOCHeading"/>
+        <w:pStyle w:val="Title"/>
       </w:pPr>
       <w:bookmarkStart w:id="0" w:name="_GoBack"/>
       <w:bookmarkEnd w:id="0"/>
@@ -1082,7 +1082,7 @@
     <w:basedOn w:val="Normal"/>
     <w:next w:val="BodyText"/>
     <w:qFormat/>
-    <w:rsid w:val="00DB7E9C"/>
+    <w:rsid w:val="004B6FF6"/>
     <w:pPr>
       <w:keepNext/>
       <w:keepLines/>
@@ -1093,7 +1093,6 @@
       <w:rFonts w:eastAsiaTheme="majorEastAsia" w:cstheme="majorBidi"/>
       <w:b/>
       <w:bCs/>
-      <w:sz w:val="32"/>
       <w:szCs w:val="36"/>
     </w:rPr>
   </w:style>

</xml_diff>